<commit_message>
Ajustes de pantalla y documentación
</commit_message>
<xml_diff>
--- a/docs/04 - Athos - Carpeta del Programador/01 - Test unitarios funcionales.docx
+++ b/docs/04 - Athos - Carpeta del Programador/01 - Test unitarios funcionales.docx
@@ -10,7 +10,6 @@
           <w:docPartUnique/>
         </w:docPartObj>
       </w:sdtPr>
-      <w:sdtEndPr/>
       <w:sdtContent>
         <w:p/>
         <w:tbl>
@@ -45,7 +44,6 @@
                 <w:dataBinding w:prefixMappings="xmlns:ns0='http://schemas.openxmlformats.org/officeDocument/2006/extended-properties'" w:xpath="/ns0:Properties[1]/ns0:Company[1]" w:storeItemID="{6668398D-A668-4E3E-A5EB-62B293D839F1}"/>
                 <w:text/>
               </w:sdtPr>
-              <w:sdtEndPr/>
               <w:sdtContent>
                 <w:tc>
                   <w:tcPr>
@@ -99,7 +97,6 @@
                   <w:dataBinding w:prefixMappings="xmlns:ns0='http://schemas.openxmlformats.org/package/2006/metadata/core-properties' xmlns:ns1='http://purl.org/dc/elements/1.1/'" w:xpath="/ns0:coreProperties[1]/ns1:title[1]" w:storeItemID="{6C3C8BC8-F283-45AE-878A-BAB7291924A1}"/>
                   <w:text/>
                 </w:sdtPr>
-                <w:sdtEndPr/>
                 <w:sdtContent>
                   <w:p>
                     <w:pPr>
@@ -142,7 +139,6 @@
                 <w:dataBinding w:prefixMappings="xmlns:ns0='http://schemas.openxmlformats.org/package/2006/metadata/core-properties' xmlns:ns1='http://purl.org/dc/elements/1.1/'" w:xpath="/ns0:coreProperties[1]/ns1:subject[1]" w:storeItemID="{6C3C8BC8-F283-45AE-878A-BAB7291924A1}"/>
                 <w:text/>
               </w:sdtPr>
-              <w:sdtEndPr/>
               <w:sdtContent>
                 <w:tc>
                   <w:tcPr>
@@ -289,7 +285,6 @@
                     <w:calendar w:val="gregorian"/>
                   </w:date>
                 </w:sdtPr>
-                <w:sdtEndPr/>
                 <w:sdtContent>
                   <w:p>
                     <w:pPr>
@@ -305,35 +300,9 @@
                         <w:color w:val="F0A22E" w:themeColor="accent1"/>
                         <w:sz w:val="28"/>
                         <w:szCs w:val="28"/>
-                      </w:rPr>
-                      <w:t>29</w:t>
-                    </w:r>
-                    <w:r>
-                      <w:rPr>
-                        <w:color w:val="F0A22E" w:themeColor="accent1"/>
-                        <w:sz w:val="28"/>
-                        <w:szCs w:val="28"/>
                         <w:lang w:val="es-ES"/>
                       </w:rPr>
-                      <w:t>-1</w:t>
-                    </w:r>
-                    <w:r>
-                      <w:rPr>
-                        <w:color w:val="F0A22E" w:themeColor="accent1"/>
-                        <w:sz w:val="28"/>
-                        <w:szCs w:val="28"/>
-                        <w:lang w:val="es-ES"/>
-                      </w:rPr>
-                      <w:t>1</w:t>
-                    </w:r>
-                    <w:r>
-                      <w:rPr>
-                        <w:color w:val="F0A22E" w:themeColor="accent1"/>
-                        <w:sz w:val="28"/>
-                        <w:szCs w:val="28"/>
-                        <w:lang w:val="es-ES"/>
-                      </w:rPr>
-                      <w:t>-2019</w:t>
+                      <w:t>29-11-2019</w:t>
                     </w:r>
                   </w:p>
                 </w:sdtContent>
@@ -411,7 +380,7 @@
           <w:r>
             <w:fldChar w:fldCharType="separate"/>
           </w:r>
-          <w:hyperlink w:anchor="_Toc26743371" w:history="1">
+          <w:hyperlink w:anchor="_Toc26746823" w:history="1">
             <w:r>
               <w:rPr>
                 <w:rStyle w:val="Hipervnculo"/>
@@ -438,7 +407,7 @@
                 <w:noProof/>
                 <w:webHidden/>
               </w:rPr>
-              <w:instrText xml:space="preserve"> PAGEREF _Toc26743371 \h </w:instrText>
+              <w:instrText xml:space="preserve"> PAGEREF _Toc26746823 \h </w:instrText>
             </w:r>
             <w:r>
               <w:rPr>
@@ -482,7 +451,7 @@
               <w:lang w:eastAsia="es-AR"/>
             </w:rPr>
           </w:pPr>
-          <w:hyperlink w:anchor="_Toc26743372" w:history="1">
+          <w:hyperlink w:anchor="_Toc26746824" w:history="1">
             <w:r>
               <w:rPr>
                 <w:rStyle w:val="Hipervnculo"/>
@@ -509,7 +478,7 @@
                 <w:noProof/>
                 <w:webHidden/>
               </w:rPr>
-              <w:instrText xml:space="preserve"> PAGEREF _Toc26743372 \h </w:instrText>
+              <w:instrText xml:space="preserve"> PAGEREF _Toc26746824 \h </w:instrText>
             </w:r>
             <w:r>
               <w:rPr>
@@ -553,7 +522,7 @@
               <w:lang w:eastAsia="es-AR"/>
             </w:rPr>
           </w:pPr>
-          <w:hyperlink w:anchor="_Toc26743373" w:history="1">
+          <w:hyperlink w:anchor="_Toc26746825" w:history="1">
             <w:r>
               <w:rPr>
                 <w:rStyle w:val="Hipervnculo"/>
@@ -580,7 +549,7 @@
                 <w:noProof/>
                 <w:webHidden/>
               </w:rPr>
-              <w:instrText xml:space="preserve"> PAGEREF _Toc26743373 \h </w:instrText>
+              <w:instrText xml:space="preserve"> PAGEREF _Toc26746825 \h </w:instrText>
             </w:r>
             <w:r>
               <w:rPr>
@@ -624,7 +593,7 @@
               <w:lang w:eastAsia="es-AR"/>
             </w:rPr>
           </w:pPr>
-          <w:hyperlink w:anchor="_Toc26743374" w:history="1">
+          <w:hyperlink w:anchor="_Toc26746826" w:history="1">
             <w:r>
               <w:rPr>
                 <w:rStyle w:val="Hipervnculo"/>
@@ -651,7 +620,7 @@
                 <w:noProof/>
                 <w:webHidden/>
               </w:rPr>
-              <w:instrText xml:space="preserve"> PAGEREF _Toc26743374 \h </w:instrText>
+              <w:instrText xml:space="preserve"> PAGEREF _Toc26746826 \h </w:instrText>
             </w:r>
             <w:r>
               <w:rPr>
@@ -695,7 +664,7 @@
               <w:lang w:eastAsia="es-AR"/>
             </w:rPr>
           </w:pPr>
-          <w:hyperlink w:anchor="_Toc26743375" w:history="1">
+          <w:hyperlink w:anchor="_Toc26746827" w:history="1">
             <w:r>
               <w:rPr>
                 <w:rStyle w:val="Hipervnculo"/>
@@ -722,7 +691,7 @@
                 <w:noProof/>
                 <w:webHidden/>
               </w:rPr>
-              <w:instrText xml:space="preserve"> PAGEREF _Toc26743375 \h </w:instrText>
+              <w:instrText xml:space="preserve"> PAGEREF _Toc26746827 \h </w:instrText>
             </w:r>
             <w:r>
               <w:rPr>
@@ -766,7 +735,7 @@
               <w:lang w:eastAsia="es-AR"/>
             </w:rPr>
           </w:pPr>
-          <w:hyperlink w:anchor="_Toc26743376" w:history="1">
+          <w:hyperlink w:anchor="_Toc26746828" w:history="1">
             <w:r>
               <w:rPr>
                 <w:rStyle w:val="Hipervnculo"/>
@@ -793,7 +762,7 @@
                 <w:noProof/>
                 <w:webHidden/>
               </w:rPr>
-              <w:instrText xml:space="preserve"> PAGEREF _Toc26743376 \h </w:instrText>
+              <w:instrText xml:space="preserve"> PAGEREF _Toc26746828 \h </w:instrText>
             </w:r>
             <w:r>
               <w:rPr>
@@ -837,7 +806,7 @@
               <w:lang w:eastAsia="es-AR"/>
             </w:rPr>
           </w:pPr>
-          <w:hyperlink w:anchor="_Toc26743377" w:history="1">
+          <w:hyperlink w:anchor="_Toc26746829" w:history="1">
             <w:r>
               <w:rPr>
                 <w:rStyle w:val="Hipervnculo"/>
@@ -864,7 +833,7 @@
                 <w:noProof/>
                 <w:webHidden/>
               </w:rPr>
-              <w:instrText xml:space="preserve"> PAGEREF _Toc26743377 \h </w:instrText>
+              <w:instrText xml:space="preserve"> PAGEREF _Toc26746829 \h </w:instrText>
             </w:r>
             <w:r>
               <w:rPr>
@@ -908,7 +877,7 @@
               <w:lang w:eastAsia="es-AR"/>
             </w:rPr>
           </w:pPr>
-          <w:hyperlink w:anchor="_Toc26743378" w:history="1">
+          <w:hyperlink w:anchor="_Toc26746830" w:history="1">
             <w:r>
               <w:rPr>
                 <w:rStyle w:val="Hipervnculo"/>
@@ -935,7 +904,7 @@
                 <w:noProof/>
                 <w:webHidden/>
               </w:rPr>
-              <w:instrText xml:space="preserve"> PAGEREF _Toc26743378 \h </w:instrText>
+              <w:instrText xml:space="preserve"> PAGEREF _Toc26746830 \h </w:instrText>
             </w:r>
             <w:r>
               <w:rPr>
@@ -979,7 +948,7 @@
               <w:lang w:eastAsia="es-AR"/>
             </w:rPr>
           </w:pPr>
-          <w:hyperlink w:anchor="_Toc26743379" w:history="1">
+          <w:hyperlink w:anchor="_Toc26746831" w:history="1">
             <w:r>
               <w:rPr>
                 <w:rStyle w:val="Hipervnculo"/>
@@ -1006,7 +975,7 @@
                 <w:noProof/>
                 <w:webHidden/>
               </w:rPr>
-              <w:instrText xml:space="preserve"> PAGEREF _Toc26743379 \h </w:instrText>
+              <w:instrText xml:space="preserve"> PAGEREF _Toc26746831 \h </w:instrText>
             </w:r>
             <w:r>
               <w:rPr>
@@ -1050,7 +1019,7 @@
               <w:lang w:eastAsia="es-AR"/>
             </w:rPr>
           </w:pPr>
-          <w:hyperlink w:anchor="_Toc26743380" w:history="1">
+          <w:hyperlink w:anchor="_Toc26746832" w:history="1">
             <w:r>
               <w:rPr>
                 <w:rStyle w:val="Hipervnculo"/>
@@ -1077,7 +1046,7 @@
                 <w:noProof/>
                 <w:webHidden/>
               </w:rPr>
-              <w:instrText xml:space="preserve"> PAGEREF _Toc26743380 \h </w:instrText>
+              <w:instrText xml:space="preserve"> PAGEREF _Toc26746832 \h </w:instrText>
             </w:r>
             <w:r>
               <w:rPr>
@@ -1121,7 +1090,7 @@
               <w:lang w:eastAsia="es-AR"/>
             </w:rPr>
           </w:pPr>
-          <w:hyperlink w:anchor="_Toc26743381" w:history="1">
+          <w:hyperlink w:anchor="_Toc26746833" w:history="1">
             <w:r>
               <w:rPr>
                 <w:rStyle w:val="Hipervnculo"/>
@@ -1148,7 +1117,7 @@
                 <w:noProof/>
                 <w:webHidden/>
               </w:rPr>
-              <w:instrText xml:space="preserve"> PAGEREF _Toc26743381 \h </w:instrText>
+              <w:instrText xml:space="preserve"> PAGEREF _Toc26746833 \h </w:instrText>
             </w:r>
             <w:r>
               <w:rPr>
@@ -1192,7 +1161,7 @@
               <w:lang w:eastAsia="es-AR"/>
             </w:rPr>
           </w:pPr>
-          <w:hyperlink w:anchor="_Toc26743382" w:history="1">
+          <w:hyperlink w:anchor="_Toc26746834" w:history="1">
             <w:r>
               <w:rPr>
                 <w:rStyle w:val="Hipervnculo"/>
@@ -1219,7 +1188,7 @@
                 <w:noProof/>
                 <w:webHidden/>
               </w:rPr>
-              <w:instrText xml:space="preserve"> PAGEREF _Toc26743382 \h </w:instrText>
+              <w:instrText xml:space="preserve"> PAGEREF _Toc26746834 \h </w:instrText>
             </w:r>
             <w:r>
               <w:rPr>
@@ -1263,7 +1232,7 @@
               <w:lang w:eastAsia="es-AR"/>
             </w:rPr>
           </w:pPr>
-          <w:hyperlink w:anchor="_Toc26743383" w:history="1">
+          <w:hyperlink w:anchor="_Toc26746835" w:history="1">
             <w:r>
               <w:rPr>
                 <w:rStyle w:val="Hipervnculo"/>
@@ -1290,7 +1259,7 @@
                 <w:noProof/>
                 <w:webHidden/>
               </w:rPr>
-              <w:instrText xml:space="preserve"> PAGEREF _Toc26743383 \h </w:instrText>
+              <w:instrText xml:space="preserve"> PAGEREF _Toc26746835 \h </w:instrText>
             </w:r>
             <w:r>
               <w:rPr>
@@ -1334,7 +1303,7 @@
               <w:lang w:eastAsia="es-AR"/>
             </w:rPr>
           </w:pPr>
-          <w:hyperlink w:anchor="_Toc26743384" w:history="1">
+          <w:hyperlink w:anchor="_Toc26746836" w:history="1">
             <w:r>
               <w:rPr>
                 <w:rStyle w:val="Hipervnculo"/>
@@ -1361,7 +1330,7 @@
                 <w:noProof/>
                 <w:webHidden/>
               </w:rPr>
-              <w:instrText xml:space="preserve"> PAGEREF _Toc26743384 \h </w:instrText>
+              <w:instrText xml:space="preserve"> PAGEREF _Toc26746836 \h </w:instrText>
             </w:r>
             <w:r>
               <w:rPr>
@@ -1405,7 +1374,7 @@
               <w:lang w:eastAsia="es-AR"/>
             </w:rPr>
           </w:pPr>
-          <w:hyperlink w:anchor="_Toc26743385" w:history="1">
+          <w:hyperlink w:anchor="_Toc26746837" w:history="1">
             <w:r>
               <w:rPr>
                 <w:rStyle w:val="Hipervnculo"/>
@@ -1432,7 +1401,7 @@
                 <w:noProof/>
                 <w:webHidden/>
               </w:rPr>
-              <w:instrText xml:space="preserve"> PAGEREF _Toc26743385 \h </w:instrText>
+              <w:instrText xml:space="preserve"> PAGEREF _Toc26746837 \h </w:instrText>
             </w:r>
             <w:r>
               <w:rPr>
@@ -1476,7 +1445,7 @@
               <w:lang w:eastAsia="es-AR"/>
             </w:rPr>
           </w:pPr>
-          <w:hyperlink w:anchor="_Toc26743386" w:history="1">
+          <w:hyperlink w:anchor="_Toc26746838" w:history="1">
             <w:r>
               <w:rPr>
                 <w:rStyle w:val="Hipervnculo"/>
@@ -1503,7 +1472,7 @@
                 <w:noProof/>
                 <w:webHidden/>
               </w:rPr>
-              <w:instrText xml:space="preserve"> PAGEREF _Toc26743386 \h </w:instrText>
+              <w:instrText xml:space="preserve"> PAGEREF _Toc26746838 \h </w:instrText>
             </w:r>
             <w:r>
               <w:rPr>
@@ -1547,7 +1516,7 @@
               <w:lang w:eastAsia="es-AR"/>
             </w:rPr>
           </w:pPr>
-          <w:hyperlink w:anchor="_Toc26743387" w:history="1">
+          <w:hyperlink w:anchor="_Toc26746839" w:history="1">
             <w:r>
               <w:rPr>
                 <w:rStyle w:val="Hipervnculo"/>
@@ -1574,7 +1543,7 @@
                 <w:noProof/>
                 <w:webHidden/>
               </w:rPr>
-              <w:instrText xml:space="preserve"> PAGEREF _Toc26743387 \h </w:instrText>
+              <w:instrText xml:space="preserve"> PAGEREF _Toc26746839 \h </w:instrText>
             </w:r>
             <w:r>
               <w:rPr>
@@ -1618,7 +1587,7 @@
               <w:lang w:eastAsia="es-AR"/>
             </w:rPr>
           </w:pPr>
-          <w:hyperlink w:anchor="_Toc26743388" w:history="1">
+          <w:hyperlink w:anchor="_Toc26746840" w:history="1">
             <w:r>
               <w:rPr>
                 <w:rStyle w:val="Hipervnculo"/>
@@ -1645,7 +1614,7 @@
                 <w:noProof/>
                 <w:webHidden/>
               </w:rPr>
-              <w:instrText xml:space="preserve"> PAGEREF _Toc26743388 \h </w:instrText>
+              <w:instrText xml:space="preserve"> PAGEREF _Toc26746840 \h </w:instrText>
             </w:r>
             <w:r>
               <w:rPr>
@@ -1689,7 +1658,7 @@
               <w:lang w:eastAsia="es-AR"/>
             </w:rPr>
           </w:pPr>
-          <w:hyperlink w:anchor="_Toc26743389" w:history="1">
+          <w:hyperlink w:anchor="_Toc26746841" w:history="1">
             <w:r>
               <w:rPr>
                 <w:rStyle w:val="Hipervnculo"/>
@@ -1716,7 +1685,7 @@
                 <w:noProof/>
                 <w:webHidden/>
               </w:rPr>
-              <w:instrText xml:space="preserve"> PAGEREF _Toc26743389 \h </w:instrText>
+              <w:instrText xml:space="preserve"> PAGEREF _Toc26746841 \h </w:instrText>
             </w:r>
             <w:r>
               <w:rPr>
@@ -1737,6 +1706,290 @@
                 <w:webHidden/>
               </w:rPr>
               <w:t>11</w:t>
+            </w:r>
+            <w:r>
+              <w:rPr>
+                <w:noProof/>
+                <w:webHidden/>
+              </w:rPr>
+              <w:fldChar w:fldCharType="end"/>
+            </w:r>
+          </w:hyperlink>
+        </w:p>
+        <w:p>
+          <w:pPr>
+            <w:pStyle w:val="TDC2"/>
+            <w:tabs>
+              <w:tab w:val="right" w:leader="dot" w:pos="8353"/>
+            </w:tabs>
+            <w:rPr>
+              <w:noProof/>
+              <w:sz w:val="22"/>
+              <w:szCs w:val="22"/>
+              <w:lang w:eastAsia="es-AR"/>
+            </w:rPr>
+          </w:pPr>
+          <w:hyperlink w:anchor="_Toc26746842" w:history="1">
+            <w:r>
+              <w:rPr>
+                <w:rStyle w:val="Hipervnculo"/>
+                <w:noProof/>
+              </w:rPr>
+              <w:t>Dashboard de Profesional</w:t>
+            </w:r>
+            <w:r>
+              <w:rPr>
+                <w:noProof/>
+                <w:webHidden/>
+              </w:rPr>
+              <w:tab/>
+            </w:r>
+            <w:r>
+              <w:rPr>
+                <w:noProof/>
+                <w:webHidden/>
+              </w:rPr>
+              <w:fldChar w:fldCharType="begin"/>
+            </w:r>
+            <w:r>
+              <w:rPr>
+                <w:noProof/>
+                <w:webHidden/>
+              </w:rPr>
+              <w:instrText xml:space="preserve"> PAGEREF _Toc26746842 \h </w:instrText>
+            </w:r>
+            <w:r>
+              <w:rPr>
+                <w:noProof/>
+                <w:webHidden/>
+              </w:rPr>
+            </w:r>
+            <w:r>
+              <w:rPr>
+                <w:noProof/>
+                <w:webHidden/>
+              </w:rPr>
+              <w:fldChar w:fldCharType="separate"/>
+            </w:r>
+            <w:r>
+              <w:rPr>
+                <w:noProof/>
+                <w:webHidden/>
+              </w:rPr>
+              <w:t>11</w:t>
+            </w:r>
+            <w:r>
+              <w:rPr>
+                <w:noProof/>
+                <w:webHidden/>
+              </w:rPr>
+              <w:fldChar w:fldCharType="end"/>
+            </w:r>
+          </w:hyperlink>
+        </w:p>
+        <w:p>
+          <w:pPr>
+            <w:pStyle w:val="TDC2"/>
+            <w:tabs>
+              <w:tab w:val="right" w:leader="dot" w:pos="8353"/>
+            </w:tabs>
+            <w:rPr>
+              <w:noProof/>
+              <w:sz w:val="22"/>
+              <w:szCs w:val="22"/>
+              <w:lang w:eastAsia="es-AR"/>
+            </w:rPr>
+          </w:pPr>
+          <w:hyperlink w:anchor="_Toc26746843" w:history="1">
+            <w:r>
+              <w:rPr>
+                <w:rStyle w:val="Hipervnculo"/>
+                <w:noProof/>
+              </w:rPr>
+              <w:t>Consulta de resultados</w:t>
+            </w:r>
+            <w:r>
+              <w:rPr>
+                <w:noProof/>
+                <w:webHidden/>
+              </w:rPr>
+              <w:tab/>
+            </w:r>
+            <w:r>
+              <w:rPr>
+                <w:noProof/>
+                <w:webHidden/>
+              </w:rPr>
+              <w:fldChar w:fldCharType="begin"/>
+            </w:r>
+            <w:r>
+              <w:rPr>
+                <w:noProof/>
+                <w:webHidden/>
+              </w:rPr>
+              <w:instrText xml:space="preserve"> PAGEREF _Toc26746843 \h </w:instrText>
+            </w:r>
+            <w:r>
+              <w:rPr>
+                <w:noProof/>
+                <w:webHidden/>
+              </w:rPr>
+            </w:r>
+            <w:r>
+              <w:rPr>
+                <w:noProof/>
+                <w:webHidden/>
+              </w:rPr>
+              <w:fldChar w:fldCharType="separate"/>
+            </w:r>
+            <w:r>
+              <w:rPr>
+                <w:noProof/>
+                <w:webHidden/>
+              </w:rPr>
+              <w:t>11</w:t>
+            </w:r>
+            <w:r>
+              <w:rPr>
+                <w:noProof/>
+                <w:webHidden/>
+              </w:rPr>
+              <w:fldChar w:fldCharType="end"/>
+            </w:r>
+          </w:hyperlink>
+        </w:p>
+        <w:p>
+          <w:pPr>
+            <w:pStyle w:val="TDC3"/>
+            <w:tabs>
+              <w:tab w:val="right" w:leader="dot" w:pos="8353"/>
+            </w:tabs>
+            <w:rPr>
+              <w:noProof/>
+              <w:sz w:val="22"/>
+              <w:szCs w:val="22"/>
+              <w:lang w:eastAsia="es-AR"/>
+            </w:rPr>
+          </w:pPr>
+          <w:hyperlink w:anchor="_Toc26746844" w:history="1">
+            <w:r>
+              <w:rPr>
+                <w:rStyle w:val="Hipervnculo"/>
+                <w:noProof/>
+              </w:rPr>
+              <w:t>Selección de resultado</w:t>
+            </w:r>
+            <w:r>
+              <w:rPr>
+                <w:noProof/>
+                <w:webHidden/>
+              </w:rPr>
+              <w:tab/>
+            </w:r>
+            <w:r>
+              <w:rPr>
+                <w:noProof/>
+                <w:webHidden/>
+              </w:rPr>
+              <w:fldChar w:fldCharType="begin"/>
+            </w:r>
+            <w:r>
+              <w:rPr>
+                <w:noProof/>
+                <w:webHidden/>
+              </w:rPr>
+              <w:instrText xml:space="preserve"> PAGEREF _Toc26746844 \h </w:instrText>
+            </w:r>
+            <w:r>
+              <w:rPr>
+                <w:noProof/>
+                <w:webHidden/>
+              </w:rPr>
+            </w:r>
+            <w:r>
+              <w:rPr>
+                <w:noProof/>
+                <w:webHidden/>
+              </w:rPr>
+              <w:fldChar w:fldCharType="separate"/>
+            </w:r>
+            <w:r>
+              <w:rPr>
+                <w:noProof/>
+                <w:webHidden/>
+              </w:rPr>
+              <w:t>11</w:t>
+            </w:r>
+            <w:r>
+              <w:rPr>
+                <w:noProof/>
+                <w:webHidden/>
+              </w:rPr>
+              <w:fldChar w:fldCharType="end"/>
+            </w:r>
+          </w:hyperlink>
+        </w:p>
+        <w:p>
+          <w:pPr>
+            <w:pStyle w:val="TDC3"/>
+            <w:tabs>
+              <w:tab w:val="right" w:leader="dot" w:pos="8353"/>
+            </w:tabs>
+            <w:rPr>
+              <w:noProof/>
+              <w:sz w:val="22"/>
+              <w:szCs w:val="22"/>
+              <w:lang w:eastAsia="es-AR"/>
+            </w:rPr>
+          </w:pPr>
+          <w:hyperlink w:anchor="_Toc26746845" w:history="1">
+            <w:r>
+              <w:rPr>
+                <w:rStyle w:val="Hipervnculo"/>
+                <w:noProof/>
+              </w:rPr>
+              <w:t>Cambio de valores en los combo</w:t>
+            </w:r>
+            <w:r>
+              <w:rPr>
+                <w:noProof/>
+                <w:webHidden/>
+              </w:rPr>
+              <w:tab/>
+            </w:r>
+            <w:r>
+              <w:rPr>
+                <w:noProof/>
+                <w:webHidden/>
+              </w:rPr>
+              <w:fldChar w:fldCharType="begin"/>
+            </w:r>
+            <w:r>
+              <w:rPr>
+                <w:noProof/>
+                <w:webHidden/>
+              </w:rPr>
+              <w:instrText xml:space="preserve"> PAGEREF _Toc26746845 \h </w:instrText>
+            </w:r>
+            <w:r>
+              <w:rPr>
+                <w:noProof/>
+                <w:webHidden/>
+              </w:rPr>
+            </w:r>
+            <w:r>
+              <w:rPr>
+                <w:noProof/>
+                <w:webHidden/>
+              </w:rPr>
+              <w:fldChar w:fldCharType="separate"/>
+            </w:r>
+            <w:r>
+              <w:rPr>
+                <w:noProof/>
+                <w:webHidden/>
+              </w:rPr>
+              <w:t>13</w:t>
             </w:r>
             <w:r>
               <w:rPr>
@@ -1780,7 +2033,7 @@
       <w:pPr>
         <w:pStyle w:val="Ttulo1"/>
       </w:pPr>
-      <w:bookmarkStart w:id="0" w:name="_Toc26743371"/>
+      <w:bookmarkStart w:id="0" w:name="_Toc26746823"/>
       <w:r>
         <w:lastRenderedPageBreak/>
         <w:t>Introducción</w:t>
@@ -1791,7 +2044,7 @@
       <w:pPr>
         <w:pStyle w:val="Ttulo2"/>
       </w:pPr>
-      <w:bookmarkStart w:id="1" w:name="_Toc26743372"/>
+      <w:bookmarkStart w:id="1" w:name="_Toc26746824"/>
       <w:r>
         <w:t>Propósito del documento</w:t>
       </w:r>
@@ -1810,45 +2063,43 @@
       <w:r>
         <w:t>a</w:t>
       </w:r>
-      <w:bookmarkStart w:id="2" w:name="_GoBack"/>
+      <w:r>
+        <w:t xml:space="preserve"> etapa, evaluando los casos de uso básicos en sus flujos esperados y los flujos con errores</w:t>
+      </w:r>
+      <w:r>
+        <w:t>.</w:t>
+      </w:r>
+    </w:p>
+    <w:p>
+      <w:pPr>
+        <w:pStyle w:val="Ttulo2"/>
+      </w:pPr>
+      <w:bookmarkStart w:id="2" w:name="_Toc26746825"/>
+      <w:r>
+        <w:t>Organización</w:t>
+      </w:r>
       <w:bookmarkEnd w:id="2"/>
-      <w:r>
-        <w:t xml:space="preserve"> etapa, evaluando los casos de uso básicos en sus flujos esperados y los flujos con errores</w:t>
-      </w:r>
-      <w:r>
-        <w:t>.</w:t>
-      </w:r>
-    </w:p>
-    <w:p>
-      <w:pPr>
-        <w:pStyle w:val="Ttulo2"/>
-      </w:pPr>
-      <w:bookmarkStart w:id="3" w:name="_Toc26743373"/>
-      <w:r>
-        <w:t>Organización</w:t>
+    </w:p>
+    <w:p>
+      <w:r>
+        <w:tab/>
+      </w:r>
+      <w:r>
+        <w:t xml:space="preserve">Este documento se </w:t>
+      </w:r>
+      <w:r>
+        <w:t>segmenta por caso de uso y, dentro de cada uno, casos con errores junto con la respuesta del sistema.</w:t>
+      </w:r>
+    </w:p>
+    <w:p>
+      <w:pPr>
+        <w:pStyle w:val="Ttulo1"/>
+      </w:pPr>
+      <w:bookmarkStart w:id="3" w:name="_Toc26746826"/>
+      <w:r>
+        <w:t>Flujo del Sujeto</w:t>
       </w:r>
       <w:bookmarkEnd w:id="3"/>
-    </w:p>
-    <w:p>
-      <w:r>
-        <w:tab/>
-      </w:r>
-      <w:r>
-        <w:t xml:space="preserve">Este documento se </w:t>
-      </w:r>
-      <w:r>
-        <w:t>segmenta por caso de uso y, dentro de cada uno, casos con errores junto con la respuesta del sistema.</w:t>
-      </w:r>
-    </w:p>
-    <w:p>
-      <w:pPr>
-        <w:pStyle w:val="Ttulo1"/>
-      </w:pPr>
-      <w:bookmarkStart w:id="4" w:name="_Toc26743374"/>
-      <w:r>
-        <w:t>Flujo del Sujeto</w:t>
-      </w:r>
-      <w:bookmarkEnd w:id="4"/>
     </w:p>
     <w:p/>
     <w:p>
@@ -1861,15 +2112,7 @@
         <w:tab/>
       </w:r>
       <w:r>
-        <w:t xml:space="preserve">En este segmento identificamos los distintos casos de uso que involucran la toma de </w:t>
-      </w:r>
-      <w:proofErr w:type="gramStart"/>
-      <w:r>
-        <w:t>un test</w:t>
-      </w:r>
-      <w:proofErr w:type="gramEnd"/>
-      <w:r>
-        <w:t xml:space="preserve"> de un Sujeto</w:t>
+        <w:t>En este segmento identificamos los distintos casos de uso que involucran la toma de un test de un Sujeto</w:t>
       </w:r>
       <w:r>
         <w:t>, principalmente la carga de datos, la toma del test y la finalización.</w:t>
@@ -1879,14 +2122,14 @@
       <w:pPr>
         <w:pStyle w:val="Ttulo2"/>
       </w:pPr>
-      <w:bookmarkStart w:id="5" w:name="_Toc26743375"/>
+      <w:bookmarkStart w:id="4" w:name="_Toc26746827"/>
       <w:r>
         <w:t xml:space="preserve">Carga de Datos </w:t>
       </w:r>
       <w:r>
         <w:t>del Sujeto</w:t>
       </w:r>
-      <w:bookmarkEnd w:id="5"/>
+      <w:bookmarkEnd w:id="4"/>
     </w:p>
     <w:p>
       <w:pPr>
@@ -1895,7 +2138,7 @@
           <w:u w:val="single"/>
         </w:rPr>
       </w:pPr>
-      <w:bookmarkStart w:id="6" w:name="_Toc26743376"/>
+      <w:bookmarkStart w:id="5" w:name="_Toc26746828"/>
       <w:r>
         <w:t xml:space="preserve">Validaciones por </w:t>
       </w:r>
@@ -1908,7 +2151,7 @@
       <w:r>
         <w:t>s</w:t>
       </w:r>
-      <w:bookmarkEnd w:id="6"/>
+      <w:bookmarkEnd w:id="5"/>
     </w:p>
     <w:p>
       <w:r>
@@ -1962,12 +2205,12 @@
       <w:pPr>
         <w:pStyle w:val="Ttulo3"/>
       </w:pPr>
-      <w:bookmarkStart w:id="7" w:name="_Toc26743377"/>
+      <w:bookmarkStart w:id="6" w:name="_Toc26746829"/>
       <w:r>
         <w:lastRenderedPageBreak/>
         <w:t>DNI alfabético</w:t>
       </w:r>
-      <w:bookmarkEnd w:id="7"/>
+      <w:bookmarkEnd w:id="6"/>
     </w:p>
     <w:p>
       <w:r>
@@ -2025,11 +2268,11 @@
       <w:pPr>
         <w:pStyle w:val="Ttulo3"/>
       </w:pPr>
-      <w:bookmarkStart w:id="8" w:name="_Toc26743378"/>
+      <w:bookmarkStart w:id="7" w:name="_Toc26746830"/>
       <w:r>
         <w:t>DNI menor a 9 caracteres</w:t>
       </w:r>
-      <w:bookmarkEnd w:id="8"/>
+      <w:bookmarkEnd w:id="7"/>
     </w:p>
     <w:p>
       <w:r>
@@ -2091,12 +2334,12 @@
       <w:pPr>
         <w:pStyle w:val="Ttulo3"/>
       </w:pPr>
-      <w:bookmarkStart w:id="9" w:name="_Toc26743379"/>
+      <w:bookmarkStart w:id="8" w:name="_Toc26746831"/>
       <w:r>
         <w:lastRenderedPageBreak/>
         <w:t>Nombre o Apellido numéricos</w:t>
       </w:r>
-      <w:bookmarkEnd w:id="9"/>
+      <w:bookmarkEnd w:id="8"/>
     </w:p>
     <w:p>
       <w:pPr>
@@ -2264,12 +2507,12 @@
       <w:pPr>
         <w:pStyle w:val="Ttulo3"/>
       </w:pPr>
-      <w:bookmarkStart w:id="10" w:name="_Toc26743380"/>
+      <w:bookmarkStart w:id="9" w:name="_Toc26746832"/>
       <w:r>
         <w:lastRenderedPageBreak/>
         <w:t>Rangos de edad</w:t>
       </w:r>
-      <w:bookmarkEnd w:id="10"/>
+      <w:bookmarkEnd w:id="9"/>
     </w:p>
     <w:p>
       <w:pPr>
@@ -2379,26 +2622,21 @@
       <w:pPr>
         <w:pStyle w:val="Ttulo2"/>
       </w:pPr>
-      <w:bookmarkStart w:id="11" w:name="_Toc26743381"/>
-      <w:r>
-        <w:t xml:space="preserve">Toma </w:t>
-      </w:r>
-      <w:proofErr w:type="gramStart"/>
-      <w:r>
-        <w:t>del Test</w:t>
+      <w:bookmarkStart w:id="10" w:name="_Toc26746833"/>
+      <w:r>
+        <w:t>Toma del Test</w:t>
+      </w:r>
+      <w:bookmarkEnd w:id="10"/>
+    </w:p>
+    <w:p>
+      <w:pPr>
+        <w:pStyle w:val="Ttulo3"/>
+      </w:pPr>
+      <w:bookmarkStart w:id="11" w:name="_Toc26746834"/>
+      <w:r>
+        <w:t>Consistencia de selección</w:t>
       </w:r>
       <w:bookmarkEnd w:id="11"/>
-      <w:proofErr w:type="gramEnd"/>
-    </w:p>
-    <w:p>
-      <w:pPr>
-        <w:pStyle w:val="Ttulo3"/>
-      </w:pPr>
-      <w:bookmarkStart w:id="12" w:name="_Toc26743382"/>
-      <w:r>
-        <w:t>Consistencia de selección</w:t>
-      </w:r>
-      <w:bookmarkEnd w:id="12"/>
     </w:p>
     <w:p>
       <w:pPr>
@@ -2587,11 +2825,11 @@
       <w:pPr>
         <w:pStyle w:val="Ttulo3"/>
       </w:pPr>
-      <w:bookmarkStart w:id="13" w:name="_Toc26743383"/>
+      <w:bookmarkStart w:id="12" w:name="_Toc26746835"/>
       <w:r>
         <w:t>Navegabilidad lineal</w:t>
       </w:r>
-      <w:bookmarkEnd w:id="13"/>
+      <w:bookmarkEnd w:id="12"/>
     </w:p>
     <w:p>
       <w:pPr>
@@ -2719,12 +2957,12 @@
       <w:pPr>
         <w:pStyle w:val="Ttulo3"/>
       </w:pPr>
-      <w:bookmarkStart w:id="14" w:name="_Toc26743384"/>
+      <w:bookmarkStart w:id="13" w:name="_Toc26746836"/>
       <w:r>
         <w:lastRenderedPageBreak/>
         <w:t>Navegabilidad alternativa</w:t>
       </w:r>
-      <w:bookmarkEnd w:id="14"/>
+      <w:bookmarkEnd w:id="13"/>
     </w:p>
     <w:p>
       <w:pPr>
@@ -2744,13 +2982,8 @@
         </w:numPr>
         <w:jc w:val="left"/>
       </w:pPr>
-      <w:proofErr w:type="gramStart"/>
-      <w:r>
-        <w:t>Click</w:t>
-      </w:r>
-      <w:proofErr w:type="gramEnd"/>
-      <w:r>
-        <w:t xml:space="preserve"> sobre el link “Ver todas las preguntas”.</w:t>
+      <w:r>
+        <w:t>Click sobre el link “Ver todas las preguntas”.</w:t>
       </w:r>
     </w:p>
     <w:p>
@@ -2866,15 +3099,7 @@
         <w:jc w:val="left"/>
       </w:pPr>
       <w:r>
-        <w:t xml:space="preserve">El usuario podrá hacer </w:t>
-      </w:r>
-      <w:proofErr w:type="gramStart"/>
-      <w:r>
-        <w:t>click</w:t>
-      </w:r>
-      <w:proofErr w:type="gramEnd"/>
-      <w:r>
-        <w:t xml:space="preserve"> en Volver en la parte superior para retomar la pregunta actual, o en cualquier pregunta para navegar hacia esta.</w:t>
+        <w:t>El usuario podrá hacer click en Volver en la parte superior para retomar la pregunta actual, o en cualquier pregunta para navegar hacia esta.</w:t>
       </w:r>
     </w:p>
     <w:p>
@@ -2976,11 +3201,11 @@
       <w:pPr>
         <w:pStyle w:val="Ttulo3"/>
       </w:pPr>
-      <w:bookmarkStart w:id="15" w:name="_Toc26743385"/>
+      <w:bookmarkStart w:id="14" w:name="_Toc26746837"/>
       <w:r>
         <w:t>Edición de preguntas</w:t>
       </w:r>
-      <w:bookmarkEnd w:id="15"/>
+      <w:bookmarkEnd w:id="14"/>
     </w:p>
     <w:p>
       <w:r>
@@ -3217,16 +3442,11 @@
       <w:pPr>
         <w:pStyle w:val="Ttulo2"/>
       </w:pPr>
-      <w:bookmarkStart w:id="16" w:name="_Toc26743386"/>
-      <w:r>
-        <w:t xml:space="preserve">Finalización </w:t>
-      </w:r>
-      <w:proofErr w:type="gramStart"/>
-      <w:r>
-        <w:t>del Test</w:t>
-      </w:r>
-      <w:bookmarkEnd w:id="16"/>
-      <w:proofErr w:type="gramEnd"/>
+      <w:bookmarkStart w:id="15" w:name="_Toc26746838"/>
+      <w:r>
+        <w:t>Finalización del Test</w:t>
+      </w:r>
+      <w:bookmarkEnd w:id="15"/>
     </w:p>
     <w:p>
       <w:pPr>
@@ -3235,31 +3455,16 @@
           <w:u w:val="single"/>
         </w:rPr>
       </w:pPr>
-      <w:bookmarkStart w:id="17" w:name="_Toc26743387"/>
-      <w:r>
-        <w:t xml:space="preserve">Envío </w:t>
-      </w:r>
-      <w:proofErr w:type="gramStart"/>
-      <w:r>
-        <w:t>de test</w:t>
-      </w:r>
-      <w:proofErr w:type="gramEnd"/>
-      <w:r>
-        <w:t xml:space="preserve"> para su finalización</w:t>
-      </w:r>
-      <w:bookmarkEnd w:id="17"/>
+      <w:bookmarkStart w:id="16" w:name="_Toc26746839"/>
+      <w:r>
+        <w:t>Envío de test para su finalización</w:t>
+      </w:r>
+      <w:bookmarkEnd w:id="16"/>
     </w:p>
     <w:p>
       <w:r>
         <w:tab/>
-      </w:r>
-      <w:proofErr w:type="gramStart"/>
-      <w:r>
-        <w:t>El test</w:t>
-      </w:r>
-      <w:proofErr w:type="gramEnd"/>
-      <w:r>
-        <w:t xml:space="preserve"> puede ser finalizado de dos formas, o bien llegando a la última pregunta, donde el botón “Siguiente” se convierte en “Finalizar”</w:t>
+        <w:t>El test puede ser finalizado de dos formas, o bien llegando a la última pregunta, donde el botón “Siguiente” se convierte en “Finalizar”</w:t>
       </w:r>
       <w:r>
         <w:t>.</w:t>
@@ -3374,15 +3579,7 @@
     <w:p>
       <w:r>
         <w:tab/>
-        <w:t xml:space="preserve">En cualquiera de los casos, vamos a una pantalla que indica que </w:t>
-      </w:r>
-      <w:proofErr w:type="gramStart"/>
-      <w:r>
-        <w:t>el test</w:t>
-      </w:r>
-      <w:proofErr w:type="gramEnd"/>
-      <w:r>
-        <w:t xml:space="preserve"> ha finalizado.</w:t>
+        <w:t>En cualquiera de los casos, vamos a una pantalla que indica que el test ha finalizado.</w:t>
       </w:r>
     </w:p>
     <w:p>
@@ -3431,32 +3628,16 @@
       <w:pPr>
         <w:pStyle w:val="Ttulo3"/>
       </w:pPr>
-      <w:bookmarkStart w:id="18" w:name="_Toc26743388"/>
-      <w:r>
-        <w:t xml:space="preserve">Reenvío </w:t>
-      </w:r>
-      <w:proofErr w:type="gramStart"/>
-      <w:r>
-        <w:t>de test</w:t>
-      </w:r>
-      <w:proofErr w:type="gramEnd"/>
-      <w:r>
-        <w:t xml:space="preserve"> finalizado</w:t>
-      </w:r>
-      <w:bookmarkEnd w:id="18"/>
+      <w:bookmarkStart w:id="17" w:name="_Toc26746840"/>
+      <w:r>
+        <w:t>Reenvío de test finalizado</w:t>
+      </w:r>
+      <w:bookmarkEnd w:id="17"/>
     </w:p>
     <w:p>
       <w:r>
         <w:tab/>
-        <w:t xml:space="preserve">Si por error el usuario intentase volver atrás y enviar de nuevo </w:t>
-      </w:r>
-      <w:proofErr w:type="gramStart"/>
-      <w:r>
-        <w:t>el test</w:t>
-      </w:r>
-      <w:proofErr w:type="gramEnd"/>
-      <w:r>
-        <w:t xml:space="preserve"> (utilizando la funcionalidad del browser), el sistema dará aviso que este test ya ha sido finalizado.</w:t>
+        <w:t>Si por error el usuario intentase volver atrás y enviar de nuevo el test (utilizando la funcionalidad del browser), el sistema dará aviso que este test ya ha sido finalizado.</w:t>
       </w:r>
     </w:p>
     <w:p>
@@ -3516,17 +3697,1020 @@
       <w:pPr>
         <w:pStyle w:val="Ttulo1"/>
       </w:pPr>
-      <w:bookmarkStart w:id="19" w:name="_Toc26743389"/>
+      <w:bookmarkStart w:id="18" w:name="_Toc26746841"/>
       <w:r>
         <w:lastRenderedPageBreak/>
         <w:t>Flujo del Profesional</w:t>
       </w:r>
+      <w:bookmarkEnd w:id="18"/>
+    </w:p>
+    <w:p>
+      <w:r>
+        <w:tab/>
+        <w:t>Este apartado desarrolla los flujos principales del Profesional, tanto para la consulta de resultados como para la gestión de Baremos.</w:t>
+      </w:r>
+    </w:p>
+    <w:p>
+      <w:pPr>
+        <w:pStyle w:val="Ttulo2"/>
+      </w:pPr>
+      <w:bookmarkStart w:id="19" w:name="_Toc26746842"/>
+      <w:r>
+        <w:t>Dashboard de Profesional</w:t>
+      </w:r>
       <w:bookmarkEnd w:id="19"/>
     </w:p>
+    <w:p>
+      <w:r>
+        <w:tab/>
+        <w:t>En esta versión, el dashboard está simplificado a su mínima expresión, presentando únicamente las opciones necesarias para acceder a las dos funcionalidades mencionadas anteriormente.</w:t>
+      </w:r>
+    </w:p>
+    <w:p>
+      <w:r>
+        <w:rPr>
+          <w:noProof/>
+        </w:rPr>
+        <w:drawing>
+          <wp:inline distT="0" distB="0" distL="0" distR="0" wp14:anchorId="5D5BC3A0" wp14:editId="003E4FF4">
+            <wp:extent cx="5310505" cy="1179195"/>
+            <wp:effectExtent l="0" t="0" r="4445" b="1905"/>
+            <wp:docPr id="29" name="Imagen 29"/>
+            <wp:cNvGraphicFramePr>
+              <a:graphicFrameLocks xmlns:a="http://schemas.openxmlformats.org/drawingml/2006/main" noChangeAspect="1"/>
+            </wp:cNvGraphicFramePr>
+            <a:graphic xmlns:a="http://schemas.openxmlformats.org/drawingml/2006/main">
+              <a:graphicData uri="http://schemas.openxmlformats.org/drawingml/2006/picture">
+                <pic:pic xmlns:pic="http://schemas.openxmlformats.org/drawingml/2006/picture">
+                  <pic:nvPicPr>
+                    <pic:cNvPr id="1" name=""/>
+                    <pic:cNvPicPr/>
+                  </pic:nvPicPr>
+                  <pic:blipFill>
+                    <a:blip r:embed="rId34"/>
+                    <a:stretch>
+                      <a:fillRect/>
+                    </a:stretch>
+                  </pic:blipFill>
+                  <pic:spPr>
+                    <a:xfrm>
+                      <a:off x="0" y="0"/>
+                      <a:ext cx="5310505" cy="1179195"/>
+                    </a:xfrm>
+                    <a:prstGeom prst="rect">
+                      <a:avLst/>
+                    </a:prstGeom>
+                  </pic:spPr>
+                </pic:pic>
+              </a:graphicData>
+            </a:graphic>
+          </wp:inline>
+        </w:drawing>
+      </w:r>
+    </w:p>
+    <w:p>
+      <w:pPr>
+        <w:pStyle w:val="Ttulo2"/>
+      </w:pPr>
+      <w:bookmarkStart w:id="20" w:name="_Toc26746843"/>
+      <w:r>
+        <w:t>Consulta de resultados</w:t>
+      </w:r>
+      <w:bookmarkEnd w:id="20"/>
+    </w:p>
+    <w:p>
+      <w:pPr>
+        <w:pStyle w:val="Ttulo3"/>
+      </w:pPr>
+      <w:bookmarkStart w:id="21" w:name="_Toc26746844"/>
+      <w:r>
+        <w:t>Selección de resultado</w:t>
+      </w:r>
+      <w:bookmarkEnd w:id="21"/>
+    </w:p>
+    <w:p>
+      <w:pPr>
+        <w:pStyle w:val="Prrafodelista"/>
+        <w:numPr>
+          <w:ilvl w:val="0"/>
+          <w:numId w:val="29"/>
+        </w:numPr>
+      </w:pPr>
+      <w:r>
+        <w:t>Se selecciona un sujeto del combo de Sujetos</w:t>
+      </w:r>
+    </w:p>
+    <w:p>
+      <w:r>
+        <w:rPr>
+          <w:noProof/>
+        </w:rPr>
+        <w:drawing>
+          <wp:inline distT="0" distB="0" distL="0" distR="0" wp14:anchorId="75048BA7" wp14:editId="5FC19026">
+            <wp:extent cx="5310505" cy="1774190"/>
+            <wp:effectExtent l="0" t="0" r="4445" b="0"/>
+            <wp:docPr id="30" name="Imagen 30"/>
+            <wp:cNvGraphicFramePr>
+              <a:graphicFrameLocks xmlns:a="http://schemas.openxmlformats.org/drawingml/2006/main" noChangeAspect="1"/>
+            </wp:cNvGraphicFramePr>
+            <a:graphic xmlns:a="http://schemas.openxmlformats.org/drawingml/2006/main">
+              <a:graphicData uri="http://schemas.openxmlformats.org/drawingml/2006/picture">
+                <pic:pic xmlns:pic="http://schemas.openxmlformats.org/drawingml/2006/picture">
+                  <pic:nvPicPr>
+                    <pic:cNvPr id="1" name=""/>
+                    <pic:cNvPicPr/>
+                  </pic:nvPicPr>
+                  <pic:blipFill>
+                    <a:blip r:embed="rId35"/>
+                    <a:stretch>
+                      <a:fillRect/>
+                    </a:stretch>
+                  </pic:blipFill>
+                  <pic:spPr>
+                    <a:xfrm>
+                      <a:off x="0" y="0"/>
+                      <a:ext cx="5310505" cy="1774190"/>
+                    </a:xfrm>
+                    <a:prstGeom prst="rect">
+                      <a:avLst/>
+                    </a:prstGeom>
+                  </pic:spPr>
+                </pic:pic>
+              </a:graphicData>
+            </a:graphic>
+          </wp:inline>
+        </w:drawing>
+      </w:r>
+    </w:p>
+    <w:p>
+      <w:pPr>
+        <w:pStyle w:val="Prrafodelista"/>
+        <w:numPr>
+          <w:ilvl w:val="0"/>
+          <w:numId w:val="29"/>
+        </w:numPr>
+      </w:pPr>
+      <w:r>
+        <w:t>Se selecciona una evaluación por fecha y motivo.</w:t>
+      </w:r>
+    </w:p>
+    <w:p>
+      <w:r>
+        <w:rPr>
+          <w:noProof/>
+        </w:rPr>
+        <w:drawing>
+          <wp:inline distT="0" distB="0" distL="0" distR="0" wp14:anchorId="286113E5" wp14:editId="30A4F688">
+            <wp:extent cx="5310505" cy="1159510"/>
+            <wp:effectExtent l="0" t="0" r="4445" b="2540"/>
+            <wp:docPr id="32" name="Imagen 32"/>
+            <wp:cNvGraphicFramePr>
+              <a:graphicFrameLocks xmlns:a="http://schemas.openxmlformats.org/drawingml/2006/main" noChangeAspect="1"/>
+            </wp:cNvGraphicFramePr>
+            <a:graphic xmlns:a="http://schemas.openxmlformats.org/drawingml/2006/main">
+              <a:graphicData uri="http://schemas.openxmlformats.org/drawingml/2006/picture">
+                <pic:pic xmlns:pic="http://schemas.openxmlformats.org/drawingml/2006/picture">
+                  <pic:nvPicPr>
+                    <pic:cNvPr id="1" name=""/>
+                    <pic:cNvPicPr/>
+                  </pic:nvPicPr>
+                  <pic:blipFill>
+                    <a:blip r:embed="rId36"/>
+                    <a:stretch>
+                      <a:fillRect/>
+                    </a:stretch>
+                  </pic:blipFill>
+                  <pic:spPr>
+                    <a:xfrm>
+                      <a:off x="0" y="0"/>
+                      <a:ext cx="5310505" cy="1159510"/>
+                    </a:xfrm>
+                    <a:prstGeom prst="rect">
+                      <a:avLst/>
+                    </a:prstGeom>
+                  </pic:spPr>
+                </pic:pic>
+              </a:graphicData>
+            </a:graphic>
+          </wp:inline>
+        </w:drawing>
+      </w:r>
+    </w:p>
+    <w:p>
+      <w:pPr>
+        <w:jc w:val="left"/>
+      </w:pPr>
+      <w:r>
+        <w:br w:type="page"/>
+      </w:r>
+    </w:p>
+    <w:p>
+      <w:pPr>
+        <w:pStyle w:val="Prrafodelista"/>
+        <w:numPr>
+          <w:ilvl w:val="0"/>
+          <w:numId w:val="29"/>
+        </w:numPr>
+      </w:pPr>
+      <w:r>
+        <w:lastRenderedPageBreak/>
+        <w:t>Se selecciona el test que deseo chequear.</w:t>
+      </w:r>
+    </w:p>
+    <w:p>
+      <w:r>
+        <w:rPr>
+          <w:noProof/>
+        </w:rPr>
+        <w:drawing>
+          <wp:inline distT="0" distB="0" distL="0" distR="0" wp14:anchorId="6FD557C0" wp14:editId="51E61BCF">
+            <wp:extent cx="5310505" cy="1278890"/>
+            <wp:effectExtent l="0" t="0" r="4445" b="0"/>
+            <wp:docPr id="34" name="Imagen 34"/>
+            <wp:cNvGraphicFramePr>
+              <a:graphicFrameLocks xmlns:a="http://schemas.openxmlformats.org/drawingml/2006/main" noChangeAspect="1"/>
+            </wp:cNvGraphicFramePr>
+            <a:graphic xmlns:a="http://schemas.openxmlformats.org/drawingml/2006/main">
+              <a:graphicData uri="http://schemas.openxmlformats.org/drawingml/2006/picture">
+                <pic:pic xmlns:pic="http://schemas.openxmlformats.org/drawingml/2006/picture">
+                  <pic:nvPicPr>
+                    <pic:cNvPr id="1" name=""/>
+                    <pic:cNvPicPr/>
+                  </pic:nvPicPr>
+                  <pic:blipFill>
+                    <a:blip r:embed="rId37"/>
+                    <a:stretch>
+                      <a:fillRect/>
+                    </a:stretch>
+                  </pic:blipFill>
+                  <pic:spPr>
+                    <a:xfrm>
+                      <a:off x="0" y="0"/>
+                      <a:ext cx="5310505" cy="1278890"/>
+                    </a:xfrm>
+                    <a:prstGeom prst="rect">
+                      <a:avLst/>
+                    </a:prstGeom>
+                  </pic:spPr>
+                </pic:pic>
+              </a:graphicData>
+            </a:graphic>
+          </wp:inline>
+        </w:drawing>
+      </w:r>
+    </w:p>
+    <w:p>
+      <w:pPr>
+        <w:pStyle w:val="Prrafodelista"/>
+        <w:numPr>
+          <w:ilvl w:val="0"/>
+          <w:numId w:val="29"/>
+        </w:numPr>
+      </w:pPr>
+      <w:r>
+        <w:t>Los resultados aparecen en pantalla.</w:t>
+      </w:r>
+    </w:p>
+    <w:p>
+      <w:r>
+        <w:rPr>
+          <w:noProof/>
+        </w:rPr>
+        <w:drawing>
+          <wp:inline distT="0" distB="0" distL="0" distR="0" wp14:anchorId="1994ABEA" wp14:editId="6A156271">
+            <wp:extent cx="5310505" cy="4815205"/>
+            <wp:effectExtent l="0" t="0" r="4445" b="4445"/>
+            <wp:docPr id="36" name="Imagen 36"/>
+            <wp:cNvGraphicFramePr>
+              <a:graphicFrameLocks xmlns:a="http://schemas.openxmlformats.org/drawingml/2006/main" noChangeAspect="1"/>
+            </wp:cNvGraphicFramePr>
+            <a:graphic xmlns:a="http://schemas.openxmlformats.org/drawingml/2006/main">
+              <a:graphicData uri="http://schemas.openxmlformats.org/drawingml/2006/picture">
+                <pic:pic xmlns:pic="http://schemas.openxmlformats.org/drawingml/2006/picture">
+                  <pic:nvPicPr>
+                    <pic:cNvPr id="1" name=""/>
+                    <pic:cNvPicPr/>
+                  </pic:nvPicPr>
+                  <pic:blipFill>
+                    <a:blip r:embed="rId38"/>
+                    <a:stretch>
+                      <a:fillRect/>
+                    </a:stretch>
+                  </pic:blipFill>
+                  <pic:spPr>
+                    <a:xfrm>
+                      <a:off x="0" y="0"/>
+                      <a:ext cx="5310505" cy="4815205"/>
+                    </a:xfrm>
+                    <a:prstGeom prst="rect">
+                      <a:avLst/>
+                    </a:prstGeom>
+                  </pic:spPr>
+                </pic:pic>
+              </a:graphicData>
+            </a:graphic>
+          </wp:inline>
+        </w:drawing>
+      </w:r>
+    </w:p>
+    <w:p>
+      <w:pPr>
+        <w:pStyle w:val="Ttulo3"/>
+      </w:pPr>
+    </w:p>
+    <w:p>
+      <w:pPr>
+        <w:jc w:val="left"/>
+        <w:rPr>
+          <w:rFonts w:asciiTheme="majorHAnsi" w:eastAsiaTheme="majorEastAsia" w:hAnsiTheme="majorHAnsi" w:cstheme="majorBidi"/>
+          <w:color w:val="404040" w:themeColor="text1" w:themeTint="BF"/>
+          <w:sz w:val="26"/>
+          <w:szCs w:val="26"/>
+        </w:rPr>
+      </w:pPr>
+      <w:r>
+        <w:br w:type="page"/>
+      </w:r>
+    </w:p>
+    <w:p>
+      <w:pPr>
+        <w:pStyle w:val="Ttulo3"/>
+      </w:pPr>
+      <w:bookmarkStart w:id="22" w:name="_Toc26746845"/>
+      <w:r>
+        <w:lastRenderedPageBreak/>
+        <w:t>Cambio de valores en los combo</w:t>
+      </w:r>
+      <w:bookmarkEnd w:id="22"/>
+    </w:p>
+    <w:p>
+      <w:r>
+        <w:tab/>
+        <w:t xml:space="preserve">Para mantener la consistencia de los resultados, en cualquier caso donde un combo </w:t>
+      </w:r>
+      <w:r>
+        <w:t>que dependa de un antecesor para mostrar sus datos, estos se limpiarán automáticamente (junto con los resultados mostrados) de forma que la selección siempre sea correcta.</w:t>
+      </w:r>
+    </w:p>
+    <w:p>
+      <w:r>
+        <w:tab/>
+        <w:t>Por ejemplo, si tengo un resultado seleccionado y cambio el combo del psicotécnico aplicado, se resetea el tercer combo y los resultados mostrados.</w:t>
+      </w:r>
+    </w:p>
+    <w:p>
+      <w:r>
+        <w:rPr>
+          <w:noProof/>
+        </w:rPr>
+        <w:drawing>
+          <wp:inline distT="0" distB="0" distL="0" distR="0" wp14:anchorId="260CA441" wp14:editId="007EE3FB">
+            <wp:extent cx="5310505" cy="2518410"/>
+            <wp:effectExtent l="0" t="0" r="4445" b="0"/>
+            <wp:docPr id="38" name="Imagen 38"/>
+            <wp:cNvGraphicFramePr>
+              <a:graphicFrameLocks xmlns:a="http://schemas.openxmlformats.org/drawingml/2006/main" noChangeAspect="1"/>
+            </wp:cNvGraphicFramePr>
+            <a:graphic xmlns:a="http://schemas.openxmlformats.org/drawingml/2006/main">
+              <a:graphicData uri="http://schemas.openxmlformats.org/drawingml/2006/picture">
+                <pic:pic xmlns:pic="http://schemas.openxmlformats.org/drawingml/2006/picture">
+                  <pic:nvPicPr>
+                    <pic:cNvPr id="1" name=""/>
+                    <pic:cNvPicPr/>
+                  </pic:nvPicPr>
+                  <pic:blipFill>
+                    <a:blip r:embed="rId39"/>
+                    <a:stretch>
+                      <a:fillRect/>
+                    </a:stretch>
+                  </pic:blipFill>
+                  <pic:spPr>
+                    <a:xfrm>
+                      <a:off x="0" y="0"/>
+                      <a:ext cx="5310505" cy="2518410"/>
+                    </a:xfrm>
+                    <a:prstGeom prst="rect">
+                      <a:avLst/>
+                    </a:prstGeom>
+                  </pic:spPr>
+                </pic:pic>
+              </a:graphicData>
+            </a:graphic>
+          </wp:inline>
+        </w:drawing>
+      </w:r>
+    </w:p>
+    <w:p>
+      <w:r>
+        <w:rPr>
+          <w:noProof/>
+        </w:rPr>
+        <w:drawing>
+          <wp:inline distT="0" distB="0" distL="0" distR="0" wp14:anchorId="2E9CBD91" wp14:editId="7CC10F14">
+            <wp:extent cx="5310505" cy="2263140"/>
+            <wp:effectExtent l="0" t="0" r="4445" b="3810"/>
+            <wp:docPr id="39" name="Imagen 39"/>
+            <wp:cNvGraphicFramePr>
+              <a:graphicFrameLocks xmlns:a="http://schemas.openxmlformats.org/drawingml/2006/main" noChangeAspect="1"/>
+            </wp:cNvGraphicFramePr>
+            <a:graphic xmlns:a="http://schemas.openxmlformats.org/drawingml/2006/main">
+              <a:graphicData uri="http://schemas.openxmlformats.org/drawingml/2006/picture">
+                <pic:pic xmlns:pic="http://schemas.openxmlformats.org/drawingml/2006/picture">
+                  <pic:nvPicPr>
+                    <pic:cNvPr id="1" name=""/>
+                    <pic:cNvPicPr/>
+                  </pic:nvPicPr>
+                  <pic:blipFill>
+                    <a:blip r:embed="rId40"/>
+                    <a:stretch>
+                      <a:fillRect/>
+                    </a:stretch>
+                  </pic:blipFill>
+                  <pic:spPr>
+                    <a:xfrm>
+                      <a:off x="0" y="0"/>
+                      <a:ext cx="5310505" cy="2263140"/>
+                    </a:xfrm>
+                    <a:prstGeom prst="rect">
+                      <a:avLst/>
+                    </a:prstGeom>
+                  </pic:spPr>
+                </pic:pic>
+              </a:graphicData>
+            </a:graphic>
+          </wp:inline>
+        </w:drawing>
+      </w:r>
+    </w:p>
+    <w:p>
+      <w:r>
+        <w:rPr>
+          <w:noProof/>
+        </w:rPr>
+        <w:drawing>
+          <wp:inline distT="0" distB="0" distL="0" distR="0" wp14:anchorId="09605DEB" wp14:editId="4016E646">
+            <wp:extent cx="5310505" cy="2064385"/>
+            <wp:effectExtent l="0" t="0" r="4445" b="0"/>
+            <wp:docPr id="40" name="Imagen 40"/>
+            <wp:cNvGraphicFramePr>
+              <a:graphicFrameLocks xmlns:a="http://schemas.openxmlformats.org/drawingml/2006/main" noChangeAspect="1"/>
+            </wp:cNvGraphicFramePr>
+            <a:graphic xmlns:a="http://schemas.openxmlformats.org/drawingml/2006/main">
+              <a:graphicData uri="http://schemas.openxmlformats.org/drawingml/2006/picture">
+                <pic:pic xmlns:pic="http://schemas.openxmlformats.org/drawingml/2006/picture">
+                  <pic:nvPicPr>
+                    <pic:cNvPr id="1" name=""/>
+                    <pic:cNvPicPr/>
+                  </pic:nvPicPr>
+                  <pic:blipFill>
+                    <a:blip r:embed="rId41"/>
+                    <a:stretch>
+                      <a:fillRect/>
+                    </a:stretch>
+                  </pic:blipFill>
+                  <pic:spPr>
+                    <a:xfrm>
+                      <a:off x="0" y="0"/>
+                      <a:ext cx="5310505" cy="2064385"/>
+                    </a:xfrm>
+                    <a:prstGeom prst="rect">
+                      <a:avLst/>
+                    </a:prstGeom>
+                  </pic:spPr>
+                </pic:pic>
+              </a:graphicData>
+            </a:graphic>
+          </wp:inline>
+        </w:drawing>
+      </w:r>
+    </w:p>
+    <w:p>
+      <w:pPr>
+        <w:jc w:val="left"/>
+      </w:pPr>
+      <w:r>
+        <w:br w:type="page"/>
+      </w:r>
+    </w:p>
+    <w:p>
+      <w:r>
+        <w:lastRenderedPageBreak/>
+        <w:tab/>
+        <w:t>Del mismo modo, si selecciono otro sujeto, sucede lo mismo con los resultados y con ambos combos.</w:t>
+      </w:r>
+    </w:p>
+    <w:p>
+      <w:r>
+        <w:rPr>
+          <w:noProof/>
+        </w:rPr>
+        <w:drawing>
+          <wp:inline distT="0" distB="0" distL="0" distR="0" wp14:anchorId="14305994" wp14:editId="6EAD76EF">
+            <wp:extent cx="5310505" cy="2286000"/>
+            <wp:effectExtent l="0" t="0" r="4445" b="0"/>
+            <wp:docPr id="41" name="Imagen 41"/>
+            <wp:cNvGraphicFramePr>
+              <a:graphicFrameLocks xmlns:a="http://schemas.openxmlformats.org/drawingml/2006/main" noChangeAspect="1"/>
+            </wp:cNvGraphicFramePr>
+            <a:graphic xmlns:a="http://schemas.openxmlformats.org/drawingml/2006/main">
+              <a:graphicData uri="http://schemas.openxmlformats.org/drawingml/2006/picture">
+                <pic:pic xmlns:pic="http://schemas.openxmlformats.org/drawingml/2006/picture">
+                  <pic:nvPicPr>
+                    <pic:cNvPr id="1" name=""/>
+                    <pic:cNvPicPr/>
+                  </pic:nvPicPr>
+                  <pic:blipFill>
+                    <a:blip r:embed="rId42"/>
+                    <a:stretch>
+                      <a:fillRect/>
+                    </a:stretch>
+                  </pic:blipFill>
+                  <pic:spPr>
+                    <a:xfrm>
+                      <a:off x="0" y="0"/>
+                      <a:ext cx="5310505" cy="2286000"/>
+                    </a:xfrm>
+                    <a:prstGeom prst="rect">
+                      <a:avLst/>
+                    </a:prstGeom>
+                  </pic:spPr>
+                </pic:pic>
+              </a:graphicData>
+            </a:graphic>
+          </wp:inline>
+        </w:drawing>
+      </w:r>
+    </w:p>
+    <w:p>
+      <w:r>
+        <w:rPr>
+          <w:noProof/>
+        </w:rPr>
+        <w:drawing>
+          <wp:inline distT="0" distB="0" distL="0" distR="0" wp14:anchorId="4AFFF9CD" wp14:editId="0D8D33F3">
+            <wp:extent cx="5310505" cy="2849245"/>
+            <wp:effectExtent l="0" t="0" r="4445" b="8255"/>
+            <wp:docPr id="42" name="Imagen 42"/>
+            <wp:cNvGraphicFramePr>
+              <a:graphicFrameLocks xmlns:a="http://schemas.openxmlformats.org/drawingml/2006/main" noChangeAspect="1"/>
+            </wp:cNvGraphicFramePr>
+            <a:graphic xmlns:a="http://schemas.openxmlformats.org/drawingml/2006/main">
+              <a:graphicData uri="http://schemas.openxmlformats.org/drawingml/2006/picture">
+                <pic:pic xmlns:pic="http://schemas.openxmlformats.org/drawingml/2006/picture">
+                  <pic:nvPicPr>
+                    <pic:cNvPr id="1" name=""/>
+                    <pic:cNvPicPr/>
+                  </pic:nvPicPr>
+                  <pic:blipFill>
+                    <a:blip r:embed="rId43"/>
+                    <a:stretch>
+                      <a:fillRect/>
+                    </a:stretch>
+                  </pic:blipFill>
+                  <pic:spPr>
+                    <a:xfrm>
+                      <a:off x="0" y="0"/>
+                      <a:ext cx="5310505" cy="2849245"/>
+                    </a:xfrm>
+                    <a:prstGeom prst="rect">
+                      <a:avLst/>
+                    </a:prstGeom>
+                  </pic:spPr>
+                </pic:pic>
+              </a:graphicData>
+            </a:graphic>
+          </wp:inline>
+        </w:drawing>
+      </w:r>
+    </w:p>
+    <w:p>
+      <w:r>
+        <w:rPr>
+          <w:noProof/>
+        </w:rPr>
+        <w:drawing>
+          <wp:inline distT="0" distB="0" distL="0" distR="0" wp14:anchorId="753F928D" wp14:editId="6FAE4AE3">
+            <wp:extent cx="5310505" cy="2451100"/>
+            <wp:effectExtent l="0" t="0" r="4445" b="6350"/>
+            <wp:docPr id="43" name="Imagen 43"/>
+            <wp:cNvGraphicFramePr>
+              <a:graphicFrameLocks xmlns:a="http://schemas.openxmlformats.org/drawingml/2006/main" noChangeAspect="1"/>
+            </wp:cNvGraphicFramePr>
+            <a:graphic xmlns:a="http://schemas.openxmlformats.org/drawingml/2006/main">
+              <a:graphicData uri="http://schemas.openxmlformats.org/drawingml/2006/picture">
+                <pic:pic xmlns:pic="http://schemas.openxmlformats.org/drawingml/2006/picture">
+                  <pic:nvPicPr>
+                    <pic:cNvPr id="1" name=""/>
+                    <pic:cNvPicPr/>
+                  </pic:nvPicPr>
+                  <pic:blipFill>
+                    <a:blip r:embed="rId44"/>
+                    <a:stretch>
+                      <a:fillRect/>
+                    </a:stretch>
+                  </pic:blipFill>
+                  <pic:spPr>
+                    <a:xfrm>
+                      <a:off x="0" y="0"/>
+                      <a:ext cx="5310505" cy="2451100"/>
+                    </a:xfrm>
+                    <a:prstGeom prst="rect">
+                      <a:avLst/>
+                    </a:prstGeom>
+                  </pic:spPr>
+                </pic:pic>
+              </a:graphicData>
+            </a:graphic>
+          </wp:inline>
+        </w:drawing>
+      </w:r>
+    </w:p>
+    <w:p>
+      <w:pPr>
+        <w:jc w:val="left"/>
+      </w:pPr>
+      <w:r>
+        <w:br w:type="page"/>
+      </w:r>
+    </w:p>
+    <w:p>
+      <w:pPr>
+        <w:pStyle w:val="Ttulo2"/>
+      </w:pPr>
+      <w:r>
+        <w:lastRenderedPageBreak/>
+        <w:t>Estadísticas tipo Baremo</w:t>
+      </w:r>
+    </w:p>
+    <w:p>
+      <w:pPr>
+        <w:pStyle w:val="Ttulo3"/>
+        <w:rPr>
+          <w:u w:val="single"/>
+        </w:rPr>
+      </w:pPr>
+      <w:r>
+        <w:t>Filtrado con</w:t>
+      </w:r>
+      <w:r>
+        <w:t xml:space="preserve"> campos vacíos</w:t>
+      </w:r>
+    </w:p>
+    <w:p>
+      <w:r>
+        <w:tab/>
+        <w:t>S</w:t>
+      </w:r>
+      <w:r>
+        <w:t>e puede filtrar con cualquier cantidad de campos vacíos, en ese caso, los campos no filtrados traerán todas las opciones disponibles para ese criterio</w:t>
+      </w:r>
+      <w:r>
+        <w:t>.</w:t>
+      </w:r>
+    </w:p>
+    <w:p>
+      <w:r>
+        <w:rPr>
+          <w:noProof/>
+        </w:rPr>
+        <w:drawing>
+          <wp:inline distT="0" distB="0" distL="0" distR="0" wp14:anchorId="25A7C128" wp14:editId="474BEF17">
+            <wp:extent cx="5310505" cy="3205480"/>
+            <wp:effectExtent l="0" t="0" r="4445" b="0"/>
+            <wp:docPr id="49" name="Imagen 49"/>
+            <wp:cNvGraphicFramePr>
+              <a:graphicFrameLocks xmlns:a="http://schemas.openxmlformats.org/drawingml/2006/main" noChangeAspect="1"/>
+            </wp:cNvGraphicFramePr>
+            <a:graphic xmlns:a="http://schemas.openxmlformats.org/drawingml/2006/main">
+              <a:graphicData uri="http://schemas.openxmlformats.org/drawingml/2006/picture">
+                <pic:pic xmlns:pic="http://schemas.openxmlformats.org/drawingml/2006/picture">
+                  <pic:nvPicPr>
+                    <pic:cNvPr id="1" name=""/>
+                    <pic:cNvPicPr/>
+                  </pic:nvPicPr>
+                  <pic:blipFill>
+                    <a:blip r:embed="rId45"/>
+                    <a:stretch>
+                      <a:fillRect/>
+                    </a:stretch>
+                  </pic:blipFill>
+                  <pic:spPr>
+                    <a:xfrm>
+                      <a:off x="0" y="0"/>
+                      <a:ext cx="5310505" cy="3205480"/>
+                    </a:xfrm>
+                    <a:prstGeom prst="rect">
+                      <a:avLst/>
+                    </a:prstGeom>
+                  </pic:spPr>
+                </pic:pic>
+              </a:graphicData>
+            </a:graphic>
+          </wp:inline>
+        </w:drawing>
+      </w:r>
+    </w:p>
+    <w:p>
+      <w:pPr>
+        <w:pStyle w:val="Ttulo3"/>
+        <w:ind w:left="0"/>
+      </w:pPr>
+      <w:r>
+        <w:rPr>
+          <w:noProof/>
+        </w:rPr>
+        <w:drawing>
+          <wp:inline distT="0" distB="0" distL="0" distR="0" wp14:anchorId="4B57D475" wp14:editId="1D3ACF41">
+            <wp:extent cx="5310505" cy="2974975"/>
+            <wp:effectExtent l="0" t="0" r="4445" b="0"/>
+            <wp:docPr id="50" name="Imagen 50"/>
+            <wp:cNvGraphicFramePr>
+              <a:graphicFrameLocks xmlns:a="http://schemas.openxmlformats.org/drawingml/2006/main" noChangeAspect="1"/>
+            </wp:cNvGraphicFramePr>
+            <a:graphic xmlns:a="http://schemas.openxmlformats.org/drawingml/2006/main">
+              <a:graphicData uri="http://schemas.openxmlformats.org/drawingml/2006/picture">
+                <pic:pic xmlns:pic="http://schemas.openxmlformats.org/drawingml/2006/picture">
+                  <pic:nvPicPr>
+                    <pic:cNvPr id="1" name=""/>
+                    <pic:cNvPicPr/>
+                  </pic:nvPicPr>
+                  <pic:blipFill>
+                    <a:blip r:embed="rId46"/>
+                    <a:stretch>
+                      <a:fillRect/>
+                    </a:stretch>
+                  </pic:blipFill>
+                  <pic:spPr>
+                    <a:xfrm>
+                      <a:off x="0" y="0"/>
+                      <a:ext cx="5310505" cy="2974975"/>
+                    </a:xfrm>
+                    <a:prstGeom prst="rect">
+                      <a:avLst/>
+                    </a:prstGeom>
+                  </pic:spPr>
+                </pic:pic>
+              </a:graphicData>
+            </a:graphic>
+          </wp:inline>
+        </w:drawing>
+      </w:r>
+    </w:p>
+    <w:p>
+      <w:pPr>
+        <w:jc w:val="left"/>
+        <w:rPr>
+          <w:rFonts w:asciiTheme="majorHAnsi" w:eastAsiaTheme="majorEastAsia" w:hAnsiTheme="majorHAnsi" w:cstheme="majorBidi"/>
+          <w:color w:val="404040" w:themeColor="text1" w:themeTint="BF"/>
+          <w:sz w:val="26"/>
+          <w:szCs w:val="26"/>
+        </w:rPr>
+      </w:pPr>
+      <w:r>
+        <w:br w:type="page"/>
+      </w:r>
+    </w:p>
+    <w:p>
+      <w:pPr>
+        <w:pStyle w:val="Ttulo3"/>
+        <w:ind w:left="0" w:firstLine="708"/>
+      </w:pPr>
+      <w:r>
+        <w:lastRenderedPageBreak/>
+        <w:t>Rangos de edad</w:t>
+      </w:r>
+    </w:p>
+    <w:p>
+      <w:pPr>
+        <w:jc w:val="left"/>
+      </w:pPr>
+      <w:r>
+        <w:tab/>
+      </w:r>
+      <w:r>
+        <w:t>Al igual que en el caso de la carga de datos, los campos del filtro solo admiten valores entre 18 y 84 años</w:t>
+      </w:r>
+      <w:r>
+        <w:t>.</w:t>
+      </w:r>
+    </w:p>
+    <w:p>
+      <w:pPr>
+        <w:jc w:val="left"/>
+      </w:pPr>
+      <w:r>
+        <w:rPr>
+          <w:noProof/>
+        </w:rPr>
+        <w:drawing>
+          <wp:inline distT="0" distB="0" distL="0" distR="0" wp14:anchorId="1EC923E5" wp14:editId="2572BE37">
+            <wp:extent cx="5310505" cy="1238885"/>
+            <wp:effectExtent l="0" t="0" r="4445" b="0"/>
+            <wp:docPr id="47" name="Imagen 47"/>
+            <wp:cNvGraphicFramePr>
+              <a:graphicFrameLocks xmlns:a="http://schemas.openxmlformats.org/drawingml/2006/main" noChangeAspect="1"/>
+            </wp:cNvGraphicFramePr>
+            <a:graphic xmlns:a="http://schemas.openxmlformats.org/drawingml/2006/main">
+              <a:graphicData uri="http://schemas.openxmlformats.org/drawingml/2006/picture">
+                <pic:pic xmlns:pic="http://schemas.openxmlformats.org/drawingml/2006/picture">
+                  <pic:nvPicPr>
+                    <pic:cNvPr id="1" name=""/>
+                    <pic:cNvPicPr/>
+                  </pic:nvPicPr>
+                  <pic:blipFill>
+                    <a:blip r:embed="rId15"/>
+                    <a:stretch>
+                      <a:fillRect/>
+                    </a:stretch>
+                  </pic:blipFill>
+                  <pic:spPr>
+                    <a:xfrm>
+                      <a:off x="0" y="0"/>
+                      <a:ext cx="5310505" cy="1238885"/>
+                    </a:xfrm>
+                    <a:prstGeom prst="rect">
+                      <a:avLst/>
+                    </a:prstGeom>
+                  </pic:spPr>
+                </pic:pic>
+              </a:graphicData>
+            </a:graphic>
+          </wp:inline>
+        </w:drawing>
+      </w:r>
+    </w:p>
+    <w:p>
+      <w:pPr>
+        <w:jc w:val="left"/>
+      </w:pPr>
+      <w:r>
+        <w:rPr>
+          <w:noProof/>
+        </w:rPr>
+        <w:drawing>
+          <wp:inline distT="0" distB="0" distL="0" distR="0" wp14:anchorId="3DF81C65" wp14:editId="7266356A">
+            <wp:extent cx="5310505" cy="1115695"/>
+            <wp:effectExtent l="0" t="0" r="4445" b="8255"/>
+            <wp:docPr id="48" name="Imagen 48"/>
+            <wp:cNvGraphicFramePr>
+              <a:graphicFrameLocks xmlns:a="http://schemas.openxmlformats.org/drawingml/2006/main" noChangeAspect="1"/>
+            </wp:cNvGraphicFramePr>
+            <a:graphic xmlns:a="http://schemas.openxmlformats.org/drawingml/2006/main">
+              <a:graphicData uri="http://schemas.openxmlformats.org/drawingml/2006/picture">
+                <pic:pic xmlns:pic="http://schemas.openxmlformats.org/drawingml/2006/picture">
+                  <pic:nvPicPr>
+                    <pic:cNvPr id="1" name=""/>
+                    <pic:cNvPicPr/>
+                  </pic:nvPicPr>
+                  <pic:blipFill>
+                    <a:blip r:embed="rId16"/>
+                    <a:stretch>
+                      <a:fillRect/>
+                    </a:stretch>
+                  </pic:blipFill>
+                  <pic:spPr>
+                    <a:xfrm>
+                      <a:off x="0" y="0"/>
+                      <a:ext cx="5310505" cy="1115695"/>
+                    </a:xfrm>
+                    <a:prstGeom prst="rect">
+                      <a:avLst/>
+                    </a:prstGeom>
+                  </pic:spPr>
+                </pic:pic>
+              </a:graphicData>
+            </a:graphic>
+          </wp:inline>
+        </w:drawing>
+      </w:r>
+    </w:p>
+    <w:p>
+      <w:pPr>
+        <w:pStyle w:val="Ttulo3"/>
+      </w:pPr>
+      <w:r>
+        <w:t>Filtrado de conjunto vacío</w:t>
+      </w:r>
+    </w:p>
+    <w:p>
+      <w:r>
+        <w:tab/>
+        <w:t>Si el usuario filtrase un conjunto vacío, el sistema mostrará un gráfico sin valores.</w:t>
+      </w:r>
+    </w:p>
+    <w:p>
+      <w:r>
+        <w:rPr>
+          <w:noProof/>
+        </w:rPr>
+        <w:drawing>
+          <wp:inline distT="0" distB="0" distL="0" distR="0" wp14:anchorId="5D6A3640" wp14:editId="3DA38580">
+            <wp:extent cx="5310505" cy="2956560"/>
+            <wp:effectExtent l="0" t="0" r="4445" b="0"/>
+            <wp:docPr id="51" name="Imagen 51"/>
+            <wp:cNvGraphicFramePr>
+              <a:graphicFrameLocks xmlns:a="http://schemas.openxmlformats.org/drawingml/2006/main" noChangeAspect="1"/>
+            </wp:cNvGraphicFramePr>
+            <a:graphic xmlns:a="http://schemas.openxmlformats.org/drawingml/2006/main">
+              <a:graphicData uri="http://schemas.openxmlformats.org/drawingml/2006/picture">
+                <pic:pic xmlns:pic="http://schemas.openxmlformats.org/drawingml/2006/picture">
+                  <pic:nvPicPr>
+                    <pic:cNvPr id="1" name=""/>
+                    <pic:cNvPicPr/>
+                  </pic:nvPicPr>
+                  <pic:blipFill>
+                    <a:blip r:embed="rId47"/>
+                    <a:stretch>
+                      <a:fillRect/>
+                    </a:stretch>
+                  </pic:blipFill>
+                  <pic:spPr>
+                    <a:xfrm>
+                      <a:off x="0" y="0"/>
+                      <a:ext cx="5310505" cy="2956560"/>
+                    </a:xfrm>
+                    <a:prstGeom prst="rect">
+                      <a:avLst/>
+                    </a:prstGeom>
+                  </pic:spPr>
+                </pic:pic>
+              </a:graphicData>
+            </a:graphic>
+          </wp:inline>
+        </w:drawing>
+      </w:r>
+    </w:p>
+    <w:p>
+      <w:pPr>
+        <w:jc w:val="left"/>
+      </w:pPr>
+      <w:r>
+        <w:br w:type="page"/>
+      </w:r>
+    </w:p>
+    <w:p>
+      <w:pPr>
+        <w:pStyle w:val="Ttulo3"/>
+      </w:pPr>
+      <w:r>
+        <w:lastRenderedPageBreak/>
+        <w:t>Filtrado de conjunto acotado</w:t>
+      </w:r>
+    </w:p>
+    <w:p>
+      <w:r>
+        <w:tab/>
+        <w:t>En el caso de uso más común, cuando se filtre obteniendo un subconjunto acotado, la aplicación mostrará los resultados únicamente de dicho subconjunto.</w:t>
+      </w:r>
+    </w:p>
+    <w:p>
+      <w:r>
+        <w:rPr>
+          <w:noProof/>
+        </w:rPr>
+        <w:drawing>
+          <wp:inline distT="0" distB="0" distL="0" distR="0" wp14:anchorId="1C765E67" wp14:editId="02BDA525">
+            <wp:extent cx="5310505" cy="2961005"/>
+            <wp:effectExtent l="0" t="0" r="4445" b="0"/>
+            <wp:docPr id="52" name="Imagen 52"/>
+            <wp:cNvGraphicFramePr>
+              <a:graphicFrameLocks xmlns:a="http://schemas.openxmlformats.org/drawingml/2006/main" noChangeAspect="1"/>
+            </wp:cNvGraphicFramePr>
+            <a:graphic xmlns:a="http://schemas.openxmlformats.org/drawingml/2006/main">
+              <a:graphicData uri="http://schemas.openxmlformats.org/drawingml/2006/picture">
+                <pic:pic xmlns:pic="http://schemas.openxmlformats.org/drawingml/2006/picture">
+                  <pic:nvPicPr>
+                    <pic:cNvPr id="1" name=""/>
+                    <pic:cNvPicPr/>
+                  </pic:nvPicPr>
+                  <pic:blipFill>
+                    <a:blip r:embed="rId48"/>
+                    <a:stretch>
+                      <a:fillRect/>
+                    </a:stretch>
+                  </pic:blipFill>
+                  <pic:spPr>
+                    <a:xfrm>
+                      <a:off x="0" y="0"/>
+                      <a:ext cx="5310505" cy="2961005"/>
+                    </a:xfrm>
+                    <a:prstGeom prst="rect">
+                      <a:avLst/>
+                    </a:prstGeom>
+                  </pic:spPr>
+                </pic:pic>
+              </a:graphicData>
+            </a:graphic>
+          </wp:inline>
+        </w:drawing>
+      </w:r>
+      <w:bookmarkStart w:id="23" w:name="_GoBack"/>
+      <w:bookmarkEnd w:id="23"/>
+    </w:p>
     <w:sectPr>
-      <w:headerReference w:type="default" r:id="rId34"/>
-      <w:footerReference w:type="default" r:id="rId35"/>
-      <w:headerReference w:type="first" r:id="rId36"/>
+      <w:headerReference w:type="default" r:id="rId49"/>
+      <w:footerReference w:type="default" r:id="rId50"/>
+      <w:headerReference w:type="first" r:id="rId51"/>
       <w:pgSz w:w="11906" w:h="16838"/>
       <w:pgMar w:top="1417" w:right="1133" w:bottom="1417" w:left="2410" w:header="708" w:footer="708" w:gutter="0"/>
       <w:pgNumType w:start="0"/>
@@ -3573,7 +4757,6 @@
         <w:docPartUnique/>
       </w:docPartObj>
     </w:sdtPr>
-    <w:sdtEndPr/>
     <w:sdtContent>
       <w:p>
         <w:pPr>
@@ -3866,7 +5049,7 @@
         <v:path o:extrusionok="f" gradientshapeok="t" o:connecttype="rect"/>
         <o:lock v:ext="edit" aspectratio="t"/>
       </v:shapetype>
-      <v:shape id="_x0000_i1119" type="#_x0000_t75" style="width:11.5pt;height:11.5pt" o:bullet="t">
+      <v:shape id="_x0000_i1038" type="#_x0000_t75" style="width:11.5pt;height:11.5pt" o:bullet="t">
         <v:imagedata r:id="rId1" o:title="mso95DC"/>
       </v:shape>
     </w:pict>
@@ -5868,6 +7051,95 @@
     </w:lvl>
   </w:abstractNum>
   <w:abstractNum w:abstractNumId="18" w15:restartNumberingAfterBreak="0">
+    <w:nsid w:val="68AC4994"/>
+    <w:multiLevelType w:val="hybridMultilevel"/>
+    <w:tmpl w:val="93FA86AE"/>
+    <w:lvl w:ilvl="0" w:tplc="2C0A000F">
+      <w:start w:val="1"/>
+      <w:numFmt w:val="decimal"/>
+      <w:lvlText w:val="%1."/>
+      <w:lvlJc w:val="left"/>
+      <w:pPr>
+        <w:ind w:left="720" w:hanging="360"/>
+      </w:pPr>
+      <w:rPr>
+        <w:rFonts w:hint="default"/>
+      </w:rPr>
+    </w:lvl>
+    <w:lvl w:ilvl="1" w:tplc="2C0A0019" w:tentative="1">
+      <w:start w:val="1"/>
+      <w:numFmt w:val="lowerLetter"/>
+      <w:lvlText w:val="%2."/>
+      <w:lvlJc w:val="left"/>
+      <w:pPr>
+        <w:ind w:left="1440" w:hanging="360"/>
+      </w:pPr>
+    </w:lvl>
+    <w:lvl w:ilvl="2" w:tplc="2C0A001B" w:tentative="1">
+      <w:start w:val="1"/>
+      <w:numFmt w:val="lowerRoman"/>
+      <w:lvlText w:val="%3."/>
+      <w:lvlJc w:val="right"/>
+      <w:pPr>
+        <w:ind w:left="2160" w:hanging="180"/>
+      </w:pPr>
+    </w:lvl>
+    <w:lvl w:ilvl="3" w:tplc="2C0A000F" w:tentative="1">
+      <w:start w:val="1"/>
+      <w:numFmt w:val="decimal"/>
+      <w:lvlText w:val="%4."/>
+      <w:lvlJc w:val="left"/>
+      <w:pPr>
+        <w:ind w:left="2880" w:hanging="360"/>
+      </w:pPr>
+    </w:lvl>
+    <w:lvl w:ilvl="4" w:tplc="2C0A0019" w:tentative="1">
+      <w:start w:val="1"/>
+      <w:numFmt w:val="lowerLetter"/>
+      <w:lvlText w:val="%5."/>
+      <w:lvlJc w:val="left"/>
+      <w:pPr>
+        <w:ind w:left="3600" w:hanging="360"/>
+      </w:pPr>
+    </w:lvl>
+    <w:lvl w:ilvl="5" w:tplc="2C0A001B" w:tentative="1">
+      <w:start w:val="1"/>
+      <w:numFmt w:val="lowerRoman"/>
+      <w:lvlText w:val="%6."/>
+      <w:lvlJc w:val="right"/>
+      <w:pPr>
+        <w:ind w:left="4320" w:hanging="180"/>
+      </w:pPr>
+    </w:lvl>
+    <w:lvl w:ilvl="6" w:tplc="2C0A000F" w:tentative="1">
+      <w:start w:val="1"/>
+      <w:numFmt w:val="decimal"/>
+      <w:lvlText w:val="%7."/>
+      <w:lvlJc w:val="left"/>
+      <w:pPr>
+        <w:ind w:left="5040" w:hanging="360"/>
+      </w:pPr>
+    </w:lvl>
+    <w:lvl w:ilvl="7" w:tplc="2C0A0019" w:tentative="1">
+      <w:start w:val="1"/>
+      <w:numFmt w:val="lowerLetter"/>
+      <w:lvlText w:val="%8."/>
+      <w:lvlJc w:val="left"/>
+      <w:pPr>
+        <w:ind w:left="5760" w:hanging="360"/>
+      </w:pPr>
+    </w:lvl>
+    <w:lvl w:ilvl="8" w:tplc="2C0A001B" w:tentative="1">
+      <w:start w:val="1"/>
+      <w:numFmt w:val="lowerRoman"/>
+      <w:lvlText w:val="%9."/>
+      <w:lvlJc w:val="right"/>
+      <w:pPr>
+        <w:ind w:left="6480" w:hanging="180"/>
+      </w:pPr>
+    </w:lvl>
+  </w:abstractNum>
+  <w:abstractNum w:abstractNumId="19" w15:restartNumberingAfterBreak="0">
     <w:nsid w:val="68B663C1"/>
     <w:multiLevelType w:val="hybridMultilevel"/>
     <w:tmpl w:val="692ADB0A"/>
@@ -5981,7 +7253,7 @@
       </w:rPr>
     </w:lvl>
   </w:abstractNum>
-  <w:abstractNum w:abstractNumId="19" w15:restartNumberingAfterBreak="0">
+  <w:abstractNum w:abstractNumId="20" w15:restartNumberingAfterBreak="0">
     <w:nsid w:val="692A3DC7"/>
     <w:multiLevelType w:val="hybridMultilevel"/>
     <w:tmpl w:val="56741CE0"/>
@@ -6095,7 +7367,7 @@
       </w:rPr>
     </w:lvl>
   </w:abstractNum>
-  <w:abstractNum w:abstractNumId="20" w15:restartNumberingAfterBreak="0">
+  <w:abstractNum w:abstractNumId="21" w15:restartNumberingAfterBreak="0">
     <w:nsid w:val="6AE34B16"/>
     <w:multiLevelType w:val="hybridMultilevel"/>
     <w:tmpl w:val="1FF08190"/>
@@ -6184,7 +7456,7 @@
       </w:pPr>
     </w:lvl>
   </w:abstractNum>
-  <w:abstractNum w:abstractNumId="21" w15:restartNumberingAfterBreak="0">
+  <w:abstractNum w:abstractNumId="22" w15:restartNumberingAfterBreak="0">
     <w:nsid w:val="6D011E74"/>
     <w:multiLevelType w:val="hybridMultilevel"/>
     <w:tmpl w:val="2884AB0C"/>
@@ -6300,7 +7572,7 @@
       </w:rPr>
     </w:lvl>
   </w:abstractNum>
-  <w:abstractNum w:abstractNumId="22" w15:restartNumberingAfterBreak="0">
+  <w:abstractNum w:abstractNumId="23" w15:restartNumberingAfterBreak="0">
     <w:nsid w:val="6E811315"/>
     <w:multiLevelType w:val="hybridMultilevel"/>
     <w:tmpl w:val="081EC764"/>
@@ -6416,7 +7688,7 @@
       </w:rPr>
     </w:lvl>
   </w:abstractNum>
-  <w:abstractNum w:abstractNumId="23" w15:restartNumberingAfterBreak="0">
+  <w:abstractNum w:abstractNumId="24" w15:restartNumberingAfterBreak="0">
     <w:nsid w:val="6F6420BE"/>
     <w:multiLevelType w:val="hybridMultilevel"/>
     <w:tmpl w:val="C0E8F8DA"/>
@@ -6530,7 +7802,7 @@
       </w:rPr>
     </w:lvl>
   </w:abstractNum>
-  <w:abstractNum w:abstractNumId="24" w15:restartNumberingAfterBreak="0">
+  <w:abstractNum w:abstractNumId="25" w15:restartNumberingAfterBreak="0">
     <w:nsid w:val="74135C8E"/>
     <w:multiLevelType w:val="hybridMultilevel"/>
     <w:tmpl w:val="DE1A45E2"/>
@@ -6646,7 +7918,7 @@
       </w:rPr>
     </w:lvl>
   </w:abstractNum>
-  <w:abstractNum w:abstractNumId="25" w15:restartNumberingAfterBreak="0">
+  <w:abstractNum w:abstractNumId="26" w15:restartNumberingAfterBreak="0">
     <w:nsid w:val="77695243"/>
     <w:multiLevelType w:val="hybridMultilevel"/>
     <w:tmpl w:val="CBEA476E"/>
@@ -6735,7 +8007,7 @@
       </w:pPr>
     </w:lvl>
   </w:abstractNum>
-  <w:abstractNum w:abstractNumId="26" w15:restartNumberingAfterBreak="0">
+  <w:abstractNum w:abstractNumId="27" w15:restartNumberingAfterBreak="0">
     <w:nsid w:val="7E9C7A91"/>
     <w:multiLevelType w:val="hybridMultilevel"/>
     <w:tmpl w:val="DAB0185E"/>
@@ -6851,7 +8123,7 @@
       </w:rPr>
     </w:lvl>
   </w:abstractNum>
-  <w:abstractNum w:abstractNumId="27" w15:restartNumberingAfterBreak="0">
+  <w:abstractNum w:abstractNumId="28" w15:restartNumberingAfterBreak="0">
     <w:nsid w:val="7F1C33BF"/>
     <w:multiLevelType w:val="hybridMultilevel"/>
     <w:tmpl w:val="B27A7DC4"/>
@@ -6968,10 +8240,10 @@
     </w:lvl>
   </w:abstractNum>
   <w:num w:numId="1">
-    <w:abstractNumId w:val="19"/>
+    <w:abstractNumId w:val="20"/>
   </w:num>
   <w:num w:numId="2">
-    <w:abstractNumId w:val="20"/>
+    <w:abstractNumId w:val="21"/>
   </w:num>
   <w:num w:numId="3">
     <w:abstractNumId w:val="15"/>
@@ -6989,16 +8261,16 @@
     <w:abstractNumId w:val="11"/>
   </w:num>
   <w:num w:numId="8">
-    <w:abstractNumId w:val="22"/>
+    <w:abstractNumId w:val="23"/>
   </w:num>
   <w:num w:numId="9">
-    <w:abstractNumId w:val="23"/>
+    <w:abstractNumId w:val="24"/>
   </w:num>
   <w:num w:numId="10">
-    <w:abstractNumId w:val="18"/>
+    <w:abstractNumId w:val="19"/>
   </w:num>
   <w:num w:numId="11">
-    <w:abstractNumId w:val="21"/>
+    <w:abstractNumId w:val="22"/>
   </w:num>
   <w:num w:numId="12">
     <w:abstractNumId w:val="2"/>
@@ -7010,7 +8282,7 @@
     <w:abstractNumId w:val="0"/>
   </w:num>
   <w:num w:numId="15">
-    <w:abstractNumId w:val="27"/>
+    <w:abstractNumId w:val="28"/>
   </w:num>
   <w:num w:numId="16">
     <w:abstractNumId w:val="10"/>
@@ -7022,7 +8294,7 @@
     <w:abstractNumId w:val="5"/>
   </w:num>
   <w:num w:numId="19">
-    <w:abstractNumId w:val="24"/>
+    <w:abstractNumId w:val="25"/>
   </w:num>
   <w:num w:numId="20">
     <w:abstractNumId w:val="9"/>
@@ -7034,7 +8306,7 @@
     <w:abstractNumId w:val="14"/>
   </w:num>
   <w:num w:numId="23">
-    <w:abstractNumId w:val="26"/>
+    <w:abstractNumId w:val="27"/>
   </w:num>
   <w:num w:numId="24">
     <w:abstractNumId w:val="17"/>
@@ -7043,13 +8315,16 @@
     <w:abstractNumId w:val="12"/>
   </w:num>
   <w:num w:numId="26">
-    <w:abstractNumId w:val="25"/>
+    <w:abstractNumId w:val="26"/>
   </w:num>
   <w:num w:numId="27">
     <w:abstractNumId w:val="7"/>
   </w:num>
   <w:num w:numId="28">
     <w:abstractNumId w:val="8"/>
+  </w:num>
+  <w:num w:numId="29">
+    <w:abstractNumId w:val="18"/>
   </w:num>
 </w:numbering>
 </file>
@@ -8422,8 +9697,8 @@
   </w:compat>
   <w:rsids>
     <w:rsidRoot w:val="00A0101B"/>
+    <w:rsid w:val="00077A35"/>
     <w:rsid w:val="00151615"/>
-    <w:rsid w:val="00343466"/>
     <w:rsid w:val="003654CD"/>
     <w:rsid w:val="004B2B15"/>
     <w:rsid w:val="005A6FEB"/>
@@ -9259,7 +10534,7 @@
 </file>
 
 <file path=customXml/itemProps2.xml><?xml version="1.0" encoding="utf-8"?>
-<ds:datastoreItem xmlns:ds="http://schemas.openxmlformats.org/officeDocument/2006/customXml" ds:itemID="{F0C11615-F1B4-47E6-850B-7784A0BB5DDA}">
+<ds:datastoreItem xmlns:ds="http://schemas.openxmlformats.org/officeDocument/2006/customXml" ds:itemID="{305A65BC-0635-4DCA-94D3-FAF1B44DA364}">
   <ds:schemaRefs>
     <ds:schemaRef ds:uri="http://schemas.openxmlformats.org/officeDocument/2006/bibliography"/>
   </ds:schemaRefs>

</xml_diff>